<commit_message>
Documento de texto finalizado
</commit_message>
<xml_diff>
--- a/TrabajoEscrito/RestauranTech.docx
+++ b/TrabajoEscrito/RestauranTech.docx
@@ -754,23 +754,7 @@
           <w:sz w:val="32"/>
           <w:szCs w:val="32"/>
         </w:rPr>
-        <w:t>2</w:t>
-      </w:r>
-      <w:r>
-        <w:rPr>
-          <w:b/>
-          <w:sz w:val="32"/>
-          <w:szCs w:val="32"/>
-        </w:rPr>
-        <w:t>.</w:t>
-      </w:r>
-      <w:r>
-        <w:rPr>
-          <w:b/>
-          <w:sz w:val="32"/>
-          <w:szCs w:val="32"/>
-        </w:rPr>
-        <w:t>TECNOLOGÍAS EMPLEADAS</w:t>
+        <w:t>2.TECNOLOGÍAS EMPLEADAS</w:t>
       </w:r>
     </w:p>
     <w:p>
@@ -1610,29 +1594,23 @@
           <w:szCs w:val="32"/>
         </w:rPr>
       </w:pPr>
-      <w:r>
-        <w:rPr>
-          <w:b/>
-          <w:sz w:val="32"/>
-          <w:szCs w:val="32"/>
-        </w:rPr>
-        <w:t>3</w:t>
-      </w:r>
-      <w:r>
-        <w:rPr>
-          <w:b/>
-          <w:sz w:val="32"/>
-          <w:szCs w:val="32"/>
-        </w:rPr>
-        <w:t>.</w:t>
-      </w:r>
-      <w:r>
-        <w:rPr>
-          <w:b/>
-          <w:sz w:val="32"/>
-          <w:szCs w:val="32"/>
-        </w:rPr>
-        <w:t>DISEÑO DE LA BASE DE DATOS</w:t>
+    </w:p>
+    <w:p>
+      <w:pPr>
+        <w:jc w:val="both"/>
+        <w:rPr>
+          <w:b/>
+          <w:sz w:val="32"/>
+          <w:szCs w:val="32"/>
+        </w:rPr>
+      </w:pPr>
+      <w:r>
+        <w:rPr>
+          <w:b/>
+          <w:sz w:val="32"/>
+          <w:szCs w:val="32"/>
+        </w:rPr>
+        <w:t>3.DISEÑO DE LA BASE DE DATOS</w:t>
       </w:r>
     </w:p>
     <w:p>
@@ -1809,38 +1787,6 @@
     </w:p>
     <w:p>
       <w:pPr>
-        <w:rPr>
-          <w:sz w:val="24"/>
-          <w:szCs w:val="24"/>
-        </w:rPr>
-      </w:pPr>
-    </w:p>
-    <w:p>
-      <w:pPr>
-        <w:rPr>
-          <w:sz w:val="24"/>
-          <w:szCs w:val="24"/>
-        </w:rPr>
-      </w:pPr>
-    </w:p>
-    <w:p>
-      <w:pPr>
-        <w:rPr>
-          <w:sz w:val="24"/>
-          <w:szCs w:val="24"/>
-        </w:rPr>
-      </w:pPr>
-    </w:p>
-    <w:p>
-      <w:pPr>
-        <w:rPr>
-          <w:sz w:val="24"/>
-          <w:szCs w:val="24"/>
-        </w:rPr>
-      </w:pPr>
-    </w:p>
-    <w:p>
-      <w:pPr>
         <w:jc w:val="both"/>
         <w:rPr>
           <w:b/>
@@ -1854,23 +1800,8 @@
           <w:sz w:val="32"/>
           <w:szCs w:val="32"/>
         </w:rPr>
-        <w:t>4</w:t>
-      </w:r>
-      <w:r>
-        <w:rPr>
-          <w:b/>
-          <w:sz w:val="32"/>
-          <w:szCs w:val="32"/>
-        </w:rPr>
-        <w:t>.</w:t>
-      </w:r>
-      <w:r>
-        <w:rPr>
-          <w:b/>
-          <w:sz w:val="32"/>
-          <w:szCs w:val="32"/>
-        </w:rPr>
-        <w:t>ESTRUCTURA DE LAS CLASES</w:t>
+        <w:lastRenderedPageBreak/>
+        <w:t>4.ESTRUCTURA DE LAS CLASES</w:t>
       </w:r>
     </w:p>
     <w:p>
@@ -1936,7 +1867,7 @@
             <v:path o:extrusionok="f" gradientshapeok="t" o:connecttype="rect"/>
             <o:lock v:ext="edit" aspectratio="t"/>
           </v:shapetype>
-          <v:shape id="_x0000_i1049" type="#_x0000_t75" style="width:222.7pt;height:201.75pt">
+          <v:shape id="_x0000_i1025" type="#_x0000_t75" style="width:222.9pt;height:201.6pt">
             <v:imagedata r:id="rId13" o:title="estructuraclases"/>
           </v:shape>
         </w:pict>
@@ -2087,6 +2018,7 @@
           <w:szCs w:val="24"/>
           <w:u w:val="single"/>
         </w:rPr>
+        <w:lastRenderedPageBreak/>
         <w:t>Diagrama de clase</w:t>
       </w:r>
       <w:r>
@@ -2135,7 +2067,7 @@
           <w:szCs w:val="24"/>
         </w:rPr>
         <w:pict>
-          <v:shape id="_x0000_i1055" type="#_x0000_t75" style="width:458.8pt;height:540.85pt">
+          <v:shape id="_x0000_i1026" type="#_x0000_t75" style="width:458.9pt;height:540.95pt">
             <v:imagedata r:id="rId14" o:title="modelos"/>
           </v:shape>
         </w:pict>
@@ -2183,14 +2115,13 @@
           <w:szCs w:val="24"/>
         </w:rPr>
       </w:pPr>
-      <w:bookmarkStart w:id="0" w:name="_GoBack"/>
-      <w:bookmarkEnd w:id="0"/>
       <w:r>
         <w:rPr>
           <w:sz w:val="24"/>
           <w:szCs w:val="24"/>
           <w:u w:val="single"/>
         </w:rPr>
+        <w:lastRenderedPageBreak/>
         <w:t>Diagrama de clases del controlador</w:t>
       </w:r>
       <w:r>
@@ -2206,139 +2137,6 @@
         <w:rPr>
           <w:sz w:val="24"/>
           <w:szCs w:val="24"/>
-        </w:rPr>
-      </w:pPr>
-    </w:p>
-    <w:p>
-      <w:pPr>
-        <w:rPr>
-          <w:sz w:val="24"/>
-          <w:szCs w:val="24"/>
-        </w:rPr>
-      </w:pPr>
-      <w:r>
-        <w:rPr>
-          <w:sz w:val="24"/>
-          <w:szCs w:val="24"/>
-          <w:u w:val="single"/>
-        </w:rPr>
-        <w:t>Diagrama de clases de la vista</w:t>
-      </w:r>
-      <w:r>
-        <w:rPr>
-          <w:sz w:val="24"/>
-          <w:szCs w:val="24"/>
-        </w:rPr>
-        <w:t>:</w:t>
-      </w:r>
-    </w:p>
-    <w:p>
-      <w:pPr>
-        <w:rPr>
-          <w:sz w:val="24"/>
-          <w:szCs w:val="24"/>
-        </w:rPr>
-      </w:pPr>
-    </w:p>
-    <w:p>
-      <w:pPr>
-        <w:jc w:val="both"/>
-        <w:rPr>
-          <w:b/>
-          <w:sz w:val="32"/>
-          <w:szCs w:val="32"/>
-        </w:rPr>
-      </w:pPr>
-      <w:r>
-        <w:rPr>
-          <w:b/>
-          <w:sz w:val="32"/>
-          <w:szCs w:val="32"/>
-        </w:rPr>
-        <w:t>5</w:t>
-      </w:r>
-      <w:r>
-        <w:rPr>
-          <w:b/>
-          <w:sz w:val="32"/>
-          <w:szCs w:val="32"/>
-        </w:rPr>
-        <w:t>.</w:t>
-      </w:r>
-      <w:r>
-        <w:rPr>
-          <w:b/>
-          <w:sz w:val="32"/>
-          <w:szCs w:val="32"/>
-        </w:rPr>
-        <w:t>EXPLICACIÓN DEL CÓDIGO</w:t>
-      </w:r>
-    </w:p>
-    <w:p>
-      <w:pPr>
-        <w:rPr>
-          <w:sz w:val="24"/>
-          <w:szCs w:val="24"/>
-        </w:rPr>
-      </w:pPr>
-    </w:p>
-    <w:p>
-      <w:pPr>
-        <w:jc w:val="both"/>
-        <w:rPr>
-          <w:b/>
-          <w:sz w:val="32"/>
-          <w:szCs w:val="32"/>
-        </w:rPr>
-      </w:pPr>
-      <w:r>
-        <w:rPr>
-          <w:b/>
-          <w:sz w:val="32"/>
-          <w:szCs w:val="32"/>
-        </w:rPr>
-        <w:t>6</w:t>
-      </w:r>
-      <w:r>
-        <w:rPr>
-          <w:b/>
-          <w:sz w:val="32"/>
-          <w:szCs w:val="32"/>
-        </w:rPr>
-        <w:t>.</w:t>
-      </w:r>
-      <w:r>
-        <w:rPr>
-          <w:b/>
-          <w:sz w:val="32"/>
-          <w:szCs w:val="32"/>
-        </w:rPr>
-        <w:t>MANUAL DE USUARIO</w:t>
-      </w:r>
-    </w:p>
-    <w:p>
-      <w:pPr>
-        <w:jc w:val="both"/>
-        <w:rPr>
-          <w:sz w:val="24"/>
-          <w:szCs w:val="24"/>
-        </w:rPr>
-      </w:pPr>
-      <w:r>
-        <w:rPr>
-          <w:sz w:val="24"/>
-          <w:szCs w:val="24"/>
-        </w:rPr>
-        <w:t>Al lanzar nuestro programa podremos observar la pantalla inicial en la cual podremos seleccionar una mesa.</w:t>
-      </w:r>
-    </w:p>
-    <w:p>
-      <w:pPr>
-        <w:jc w:val="both"/>
-        <w:rPr>
-          <w:b/>
-          <w:sz w:val="32"/>
-          <w:szCs w:val="32"/>
         </w:rPr>
       </w:pPr>
       <w:r>
@@ -2347,10 +2145,10 @@
           <w:lang w:eastAsia="es-ES"/>
         </w:rPr>
         <w:drawing>
-          <wp:inline distT="0" distB="0" distL="0" distR="0" wp14:anchorId="30971745" wp14:editId="0B599850">
-            <wp:extent cx="5400040" cy="2924810"/>
-            <wp:effectExtent l="0" t="0" r="0" b="8890"/>
-            <wp:docPr id="1" name="Imagen 1"/>
+          <wp:inline distT="0" distB="0" distL="0" distR="0" wp14:anchorId="0D1F4D48" wp14:editId="1D55C896">
+            <wp:extent cx="5400040" cy="2991485"/>
+            <wp:effectExtent l="0" t="0" r="0" b="0"/>
+            <wp:docPr id="27" name="Imagen 27"/>
             <wp:cNvGraphicFramePr>
               <a:graphicFrameLocks xmlns:a="http://schemas.openxmlformats.org/drawingml/2006/main" noChangeAspect="1"/>
             </wp:cNvGraphicFramePr>
@@ -2370,7 +2168,7 @@
                   <pic:spPr>
                     <a:xfrm>
                       <a:off x="0" y="0"/>
-                      <a:ext cx="5400040" cy="2924810"/>
+                      <a:ext cx="5400040" cy="2991485"/>
                     </a:xfrm>
                     <a:prstGeom prst="rect">
                       <a:avLst/>
@@ -2385,94 +2183,6 @@
     </w:p>
     <w:p>
       <w:pPr>
-        <w:jc w:val="both"/>
-        <w:rPr>
-          <w:sz w:val="24"/>
-          <w:szCs w:val="24"/>
-        </w:rPr>
-      </w:pPr>
-    </w:p>
-    <w:p>
-      <w:pPr>
-        <w:jc w:val="both"/>
-        <w:rPr>
-          <w:sz w:val="24"/>
-          <w:szCs w:val="24"/>
-        </w:rPr>
-      </w:pPr>
-    </w:p>
-    <w:p>
-      <w:pPr>
-        <w:jc w:val="both"/>
-        <w:rPr>
-          <w:sz w:val="24"/>
-          <w:szCs w:val="24"/>
-        </w:rPr>
-      </w:pPr>
-    </w:p>
-    <w:p>
-      <w:pPr>
-        <w:jc w:val="both"/>
-        <w:rPr>
-          <w:sz w:val="24"/>
-          <w:szCs w:val="24"/>
-        </w:rPr>
-      </w:pPr>
-    </w:p>
-    <w:p>
-      <w:pPr>
-        <w:jc w:val="both"/>
-        <w:rPr>
-          <w:sz w:val="24"/>
-          <w:szCs w:val="24"/>
-        </w:rPr>
-      </w:pPr>
-    </w:p>
-    <w:p>
-      <w:pPr>
-        <w:jc w:val="both"/>
-        <w:rPr>
-          <w:sz w:val="24"/>
-          <w:szCs w:val="24"/>
-        </w:rPr>
-      </w:pPr>
-    </w:p>
-    <w:p>
-      <w:pPr>
-        <w:jc w:val="both"/>
-        <w:rPr>
-          <w:sz w:val="24"/>
-          <w:szCs w:val="24"/>
-        </w:rPr>
-      </w:pPr>
-      <w:r>
-        <w:rPr>
-          <w:sz w:val="24"/>
-          <w:szCs w:val="24"/>
-        </w:rPr>
-        <w:lastRenderedPageBreak/>
-        <w:t xml:space="preserve">Al seleccionar una mesa, deberemos </w:t>
-      </w:r>
-      <w:proofErr w:type="spellStart"/>
-      <w:r>
-        <w:rPr>
-          <w:sz w:val="24"/>
-          <w:szCs w:val="24"/>
-        </w:rPr>
-        <w:t>logearnos</w:t>
-      </w:r>
-      <w:proofErr w:type="spellEnd"/>
-      <w:r>
-        <w:rPr>
-          <w:sz w:val="24"/>
-          <w:szCs w:val="24"/>
-        </w:rPr>
-        <w:t xml:space="preserve"> como usuarios para ver las opciones que nos brinda la aplicación. El programa obtendrá directamente los datos del camarero que va a servir a esa mesa y los mostrará en el panel inferior-derecho:</w:t>
-      </w:r>
-    </w:p>
-    <w:p>
-      <w:pPr>
-        <w:jc w:val="both"/>
         <w:rPr>
           <w:sz w:val="24"/>
           <w:szCs w:val="24"/>
@@ -2484,10 +2194,10 @@
           <w:lang w:eastAsia="es-ES"/>
         </w:rPr>
         <w:drawing>
-          <wp:inline distT="0" distB="0" distL="0" distR="0" wp14:anchorId="1A687BA9" wp14:editId="322DF748">
-            <wp:extent cx="5400040" cy="2921000"/>
-            <wp:effectExtent l="0" t="0" r="0" b="0"/>
-            <wp:docPr id="11" name="Imagen 11"/>
+          <wp:inline distT="0" distB="0" distL="0" distR="0" wp14:anchorId="71D2FA83" wp14:editId="6865C496">
+            <wp:extent cx="5400040" cy="2379345"/>
+            <wp:effectExtent l="0" t="0" r="0" b="1905"/>
+            <wp:docPr id="28" name="Imagen 28"/>
             <wp:cNvGraphicFramePr>
               <a:graphicFrameLocks xmlns:a="http://schemas.openxmlformats.org/drawingml/2006/main" noChangeAspect="1"/>
             </wp:cNvGraphicFramePr>
@@ -2507,7 +2217,7 @@
                   <pic:spPr>
                     <a:xfrm>
                       <a:off x="0" y="0"/>
-                      <a:ext cx="5400040" cy="2921000"/>
+                      <a:ext cx="5400040" cy="2379345"/>
                     </a:xfrm>
                     <a:prstGeom prst="rect">
                       <a:avLst/>
@@ -2522,81 +2232,116 @@
     </w:p>
     <w:p>
       <w:pPr>
-        <w:jc w:val="both"/>
-        <w:rPr>
-          <w:sz w:val="24"/>
-          <w:szCs w:val="24"/>
-        </w:rPr>
-      </w:pPr>
-      <w:r>
-        <w:rPr>
-          <w:sz w:val="24"/>
-          <w:szCs w:val="24"/>
-        </w:rPr>
-        <w:t>Una vez hayamos introducido la contraseña, en caso de ser correcta mostraremos los datos y las opciones para la mesa:</w:t>
-      </w:r>
-    </w:p>
-    <w:p>
-      <w:pPr>
-        <w:pStyle w:val="Prrafodelista"/>
-        <w:numPr>
-          <w:ilvl w:val="0"/>
-          <w:numId w:val="3"/>
-        </w:numPr>
-        <w:jc w:val="both"/>
-        <w:rPr>
-          <w:sz w:val="24"/>
-          <w:szCs w:val="24"/>
-        </w:rPr>
-      </w:pPr>
-      <w:r>
-        <w:rPr>
-          <w:sz w:val="24"/>
-          <w:szCs w:val="24"/>
-        </w:rPr>
-        <w:t>Abrir mesa: Podremos trabajar en ella, se nos pedirá el número de comensales.</w:t>
-      </w:r>
-    </w:p>
-    <w:p>
-      <w:pPr>
-        <w:pStyle w:val="Prrafodelista"/>
-        <w:numPr>
-          <w:ilvl w:val="0"/>
-          <w:numId w:val="3"/>
-        </w:numPr>
-        <w:jc w:val="both"/>
-        <w:rPr>
-          <w:sz w:val="24"/>
-          <w:szCs w:val="24"/>
-        </w:rPr>
-      </w:pPr>
-      <w:r>
-        <w:rPr>
-          <w:sz w:val="24"/>
-          <w:szCs w:val="24"/>
-        </w:rPr>
-        <w:t>Ver comanda: Observaremos qué se ha pedido hasta el momento.</w:t>
-      </w:r>
-    </w:p>
-    <w:p>
-      <w:pPr>
-        <w:pStyle w:val="Prrafodelista"/>
-        <w:numPr>
-          <w:ilvl w:val="0"/>
-          <w:numId w:val="3"/>
-        </w:numPr>
-        <w:jc w:val="both"/>
-        <w:rPr>
-          <w:sz w:val="24"/>
-          <w:szCs w:val="24"/>
-        </w:rPr>
-      </w:pPr>
-      <w:r>
-        <w:rPr>
-          <w:sz w:val="24"/>
-          <w:szCs w:val="24"/>
-        </w:rPr>
-        <w:t>Añadir producto: Añadiremos productos a la comanda.</w:t>
+        <w:rPr>
+          <w:sz w:val="24"/>
+          <w:szCs w:val="24"/>
+          <w:u w:val="single"/>
+        </w:rPr>
+      </w:pPr>
+    </w:p>
+    <w:p>
+      <w:pPr>
+        <w:rPr>
+          <w:sz w:val="24"/>
+          <w:szCs w:val="24"/>
+          <w:u w:val="single"/>
+        </w:rPr>
+      </w:pPr>
+    </w:p>
+    <w:p>
+      <w:pPr>
+        <w:rPr>
+          <w:sz w:val="24"/>
+          <w:szCs w:val="24"/>
+          <w:u w:val="single"/>
+        </w:rPr>
+      </w:pPr>
+    </w:p>
+    <w:p>
+      <w:pPr>
+        <w:rPr>
+          <w:sz w:val="24"/>
+          <w:szCs w:val="24"/>
+          <w:u w:val="single"/>
+        </w:rPr>
+      </w:pPr>
+    </w:p>
+    <w:p>
+      <w:pPr>
+        <w:rPr>
+          <w:sz w:val="24"/>
+          <w:szCs w:val="24"/>
+          <w:u w:val="single"/>
+        </w:rPr>
+      </w:pPr>
+    </w:p>
+    <w:p>
+      <w:pPr>
+        <w:rPr>
+          <w:sz w:val="24"/>
+          <w:szCs w:val="24"/>
+          <w:u w:val="single"/>
+        </w:rPr>
+      </w:pPr>
+    </w:p>
+    <w:p>
+      <w:pPr>
+        <w:rPr>
+          <w:sz w:val="24"/>
+          <w:szCs w:val="24"/>
+          <w:u w:val="single"/>
+        </w:rPr>
+      </w:pPr>
+    </w:p>
+    <w:p>
+      <w:pPr>
+        <w:rPr>
+          <w:sz w:val="24"/>
+          <w:szCs w:val="24"/>
+          <w:u w:val="single"/>
+        </w:rPr>
+      </w:pPr>
+    </w:p>
+    <w:p>
+      <w:pPr>
+        <w:rPr>
+          <w:sz w:val="24"/>
+          <w:szCs w:val="24"/>
+          <w:u w:val="single"/>
+        </w:rPr>
+      </w:pPr>
+    </w:p>
+    <w:p>
+      <w:pPr>
+        <w:rPr>
+          <w:sz w:val="24"/>
+          <w:szCs w:val="24"/>
+          <w:u w:val="single"/>
+        </w:rPr>
+      </w:pPr>
+    </w:p>
+    <w:p>
+      <w:pPr>
+        <w:rPr>
+          <w:sz w:val="24"/>
+          <w:szCs w:val="24"/>
+        </w:rPr>
+      </w:pPr>
+      <w:r>
+        <w:rPr>
+          <w:sz w:val="24"/>
+          <w:szCs w:val="24"/>
+          <w:u w:val="single"/>
+        </w:rPr>
+        <w:lastRenderedPageBreak/>
+        <w:t>Diagrama de clases de la vista</w:t>
+      </w:r>
+      <w:r>
+        <w:rPr>
+          <w:sz w:val="24"/>
+          <w:szCs w:val="24"/>
+        </w:rPr>
+        <w:t>:</w:t>
       </w:r>
     </w:p>
     <w:p>
@@ -2612,10 +2357,10 @@
           <w:lang w:eastAsia="es-ES"/>
         </w:rPr>
         <w:drawing>
-          <wp:inline distT="0" distB="0" distL="0" distR="0" wp14:anchorId="27AA0CD6" wp14:editId="5CEAC974">
-            <wp:extent cx="5400040" cy="2926715"/>
-            <wp:effectExtent l="0" t="0" r="0" b="6985"/>
-            <wp:docPr id="12" name="Imagen 12"/>
+          <wp:inline distT="0" distB="0" distL="0" distR="0" wp14:anchorId="32DC8B7B" wp14:editId="0321CAA9">
+            <wp:extent cx="5400040" cy="3038475"/>
+            <wp:effectExtent l="0" t="0" r="0" b="9525"/>
+            <wp:docPr id="25" name="Imagen 25"/>
             <wp:cNvGraphicFramePr>
               <a:graphicFrameLocks xmlns:a="http://schemas.openxmlformats.org/drawingml/2006/main" noChangeAspect="1"/>
             </wp:cNvGraphicFramePr>
@@ -2635,7 +2380,7 @@
                   <pic:spPr>
                     <a:xfrm>
                       <a:off x="0" y="0"/>
-                      <a:ext cx="5400040" cy="2926715"/>
+                      <a:ext cx="5400040" cy="3038475"/>
                     </a:xfrm>
                     <a:prstGeom prst="rect">
                       <a:avLst/>
@@ -2651,65 +2396,13 @@
     <w:p>
       <w:pPr>
         <w:rPr>
-          <w:sz w:val="32"/>
-          <w:szCs w:val="32"/>
-        </w:rPr>
-      </w:pPr>
-    </w:p>
-    <w:p>
-      <w:pPr>
-        <w:rPr>
-          <w:sz w:val="32"/>
-          <w:szCs w:val="32"/>
-        </w:rPr>
-      </w:pPr>
-    </w:p>
-    <w:p>
-      <w:pPr>
-        <w:jc w:val="both"/>
-        <w:rPr>
-          <w:sz w:val="24"/>
-          <w:szCs w:val="24"/>
-          <w:u w:val="single"/>
-        </w:rPr>
-      </w:pPr>
-      <w:r>
-        <w:rPr>
-          <w:sz w:val="24"/>
-          <w:szCs w:val="24"/>
-          <w:u w:val="single"/>
-        </w:rPr>
-        <w:lastRenderedPageBreak/>
-        <w:t>Opciones para la mesa:</w:t>
-      </w:r>
-    </w:p>
-    <w:p>
-      <w:pPr>
-        <w:jc w:val="both"/>
-        <w:rPr>
-          <w:sz w:val="24"/>
-          <w:szCs w:val="24"/>
-        </w:rPr>
-      </w:pPr>
-      <w:r>
-        <w:rPr>
-          <w:b/>
-          <w:sz w:val="24"/>
-          <w:szCs w:val="24"/>
-        </w:rPr>
-        <w:t>Abrir mesa</w:t>
-      </w:r>
-      <w:r>
-        <w:rPr>
-          <w:sz w:val="24"/>
-          <w:szCs w:val="24"/>
-        </w:rPr>
-        <w:t>: La aplicación nos pedirá el nº de comensales y al aceptar, se podrá trabajar en ella. Si no la hemos abierto previamente, no podremos trabajar en esa mesa. Al abrirla, se registrará quién la está sirviendo.</w:t>
-      </w:r>
-    </w:p>
-    <w:p>
-      <w:pPr>
-        <w:jc w:val="center"/>
+          <w:sz w:val="24"/>
+          <w:szCs w:val="24"/>
+        </w:rPr>
+      </w:pPr>
+    </w:p>
+    <w:p>
+      <w:pPr>
         <w:rPr>
           <w:sz w:val="24"/>
           <w:szCs w:val="24"/>
@@ -2721,10 +2414,10 @@
           <w:lang w:eastAsia="es-ES"/>
         </w:rPr>
         <w:drawing>
-          <wp:inline distT="0" distB="0" distL="0" distR="0" wp14:anchorId="6BD8B0EC" wp14:editId="0E14C1D6">
-            <wp:extent cx="3029050" cy="3504565"/>
-            <wp:effectExtent l="0" t="0" r="0" b="635"/>
-            <wp:docPr id="13" name="Imagen 13"/>
+          <wp:inline distT="0" distB="0" distL="0" distR="0" wp14:anchorId="53014C74" wp14:editId="46759B04">
+            <wp:extent cx="5400040" cy="3186430"/>
+            <wp:effectExtent l="0" t="0" r="0" b="0"/>
+            <wp:docPr id="26" name="Imagen 26"/>
             <wp:cNvGraphicFramePr>
               <a:graphicFrameLocks xmlns:a="http://schemas.openxmlformats.org/drawingml/2006/main" noChangeAspect="1"/>
             </wp:cNvGraphicFramePr>
@@ -2744,7 +2437,7 @@
                   <pic:spPr>
                     <a:xfrm>
                       <a:off x="0" y="0"/>
-                      <a:ext cx="3056707" cy="3536564"/>
+                      <a:ext cx="5400040" cy="3186430"/>
                     </a:xfrm>
                     <a:prstGeom prst="rect">
                       <a:avLst/>
@@ -2761,39 +2454,19 @@
       <w:pPr>
         <w:jc w:val="both"/>
         <w:rPr>
-          <w:sz w:val="24"/>
-          <w:szCs w:val="24"/>
-        </w:rPr>
-      </w:pPr>
-      <w:r>
-        <w:rPr>
-          <w:b/>
-          <w:sz w:val="24"/>
-          <w:szCs w:val="24"/>
-        </w:rPr>
-        <w:t>Ver comanda</w:t>
-      </w:r>
-      <w:r>
-        <w:rPr>
-          <w:sz w:val="24"/>
-          <w:szCs w:val="24"/>
-        </w:rPr>
-        <w:t xml:space="preserve">: Se mostrará los productos que se han pedido </w:t>
-      </w:r>
-      <w:r>
-        <w:rPr>
-          <w:sz w:val="24"/>
-          <w:szCs w:val="24"/>
-        </w:rPr>
-        <w:t>así como el precio acumulado hasta el momento, número de la mesa, número de comensales, etc.</w:t>
-      </w:r>
+          <w:b/>
+          <w:sz w:val="32"/>
+          <w:szCs w:val="32"/>
+        </w:rPr>
+      </w:pPr>
     </w:p>
     <w:p>
       <w:pPr>
         <w:jc w:val="both"/>
         <w:rPr>
-          <w:sz w:val="24"/>
-          <w:szCs w:val="24"/>
+          <w:b/>
+          <w:sz w:val="32"/>
+          <w:szCs w:val="32"/>
         </w:rPr>
       </w:pPr>
     </w:p>
@@ -2801,31 +2474,9 @@
       <w:pPr>
         <w:jc w:val="both"/>
         <w:rPr>
-          <w:sz w:val="24"/>
-          <w:szCs w:val="24"/>
-        </w:rPr>
-      </w:pPr>
-      <w:r>
-        <w:rPr>
-          <w:b/>
-          <w:sz w:val="24"/>
-          <w:szCs w:val="24"/>
-        </w:rPr>
-        <w:t>Añadir producto</w:t>
-      </w:r>
-      <w:r>
-        <w:rPr>
-          <w:sz w:val="24"/>
-          <w:szCs w:val="24"/>
-        </w:rPr>
-        <w:t>: Podremos elegir un producto de la BD a la comanda y se añadirá a la comanda, de modo que el precio acumulado aumentará a razón del producto.</w:t>
-      </w:r>
-    </w:p>
-    <w:p>
-      <w:pPr>
-        <w:rPr>
-          <w:sz w:val="24"/>
-          <w:szCs w:val="24"/>
+          <w:b/>
+          <w:sz w:val="32"/>
+          <w:szCs w:val="32"/>
         </w:rPr>
       </w:pPr>
     </w:p>
@@ -2833,34 +2484,95 @@
       <w:pPr>
         <w:jc w:val="both"/>
         <w:rPr>
+          <w:b/>
+          <w:sz w:val="32"/>
+          <w:szCs w:val="32"/>
+        </w:rPr>
+      </w:pPr>
+    </w:p>
+    <w:p>
+      <w:pPr>
+        <w:jc w:val="both"/>
+        <w:rPr>
+          <w:b/>
+          <w:sz w:val="32"/>
+          <w:szCs w:val="32"/>
+        </w:rPr>
+      </w:pPr>
+    </w:p>
+    <w:p>
+      <w:pPr>
+        <w:jc w:val="both"/>
+        <w:rPr>
+          <w:b/>
+          <w:sz w:val="32"/>
+          <w:szCs w:val="32"/>
+        </w:rPr>
+      </w:pPr>
+      <w:r>
+        <w:rPr>
+          <w:b/>
+          <w:sz w:val="32"/>
+          <w:szCs w:val="32"/>
+        </w:rPr>
+        <w:lastRenderedPageBreak/>
+        <w:t>5.EXPLICACIÓN DEL CÓDIGO</w:t>
+      </w:r>
+    </w:p>
+    <w:p>
+      <w:pPr>
+        <w:rPr>
+          <w:sz w:val="24"/>
+          <w:szCs w:val="24"/>
+        </w:rPr>
+      </w:pPr>
+      <w:r>
+        <w:rPr>
+          <w:sz w:val="24"/>
+          <w:szCs w:val="24"/>
+        </w:rPr>
+        <w:t>En cuanto al uso y acceso a la base de datos, hay cuatro ciertas partes muy importantes en nuestro proyecto:</w:t>
+      </w:r>
+    </w:p>
+    <w:p>
+      <w:pPr>
+        <w:rPr>
+          <w:sz w:val="24"/>
+          <w:szCs w:val="24"/>
+        </w:rPr>
+      </w:pPr>
+      <w:r>
+        <w:rPr>
           <w:sz w:val="24"/>
           <w:szCs w:val="24"/>
           <w:u w:val="single"/>
         </w:rPr>
-      </w:pPr>
+        <w:t xml:space="preserve">Inserción de datos en una tabla con </w:t>
+      </w:r>
+      <w:proofErr w:type="spellStart"/>
       <w:r>
         <w:rPr>
           <w:sz w:val="24"/>
           <w:szCs w:val="24"/>
           <w:u w:val="single"/>
         </w:rPr>
-        <w:t>Opciones para el gerente:</w:t>
-      </w:r>
-    </w:p>
-    <w:p>
-      <w:pPr>
-        <w:jc w:val="both"/>
-        <w:rPr>
-          <w:sz w:val="24"/>
-          <w:szCs w:val="24"/>
-        </w:rPr>
-      </w:pPr>
-      <w:r>
-        <w:rPr>
-          <w:sz w:val="24"/>
-          <w:szCs w:val="24"/>
-        </w:rPr>
-        <w:t xml:space="preserve">En el </w:t>
+        <w:t>Hibernate</w:t>
+      </w:r>
+      <w:proofErr w:type="spellEnd"/>
+    </w:p>
+    <w:p>
+      <w:pPr>
+        <w:rPr>
+          <w:sz w:val="24"/>
+          <w:szCs w:val="24"/>
+        </w:rPr>
+      </w:pPr>
+      <w:r>
+        <w:rPr>
+          <w:sz w:val="24"/>
+          <w:szCs w:val="24"/>
+        </w:rPr>
+        <w:t xml:space="preserve">Para ello deberemos hacer uso de un objeto </w:t>
       </w:r>
       <w:proofErr w:type="spellStart"/>
       <w:r>
@@ -2868,7 +2580,7 @@
           <w:sz w:val="24"/>
           <w:szCs w:val="24"/>
         </w:rPr>
-        <w:t>JMenuBar</w:t>
+        <w:t>Query</w:t>
       </w:r>
       <w:proofErr w:type="spellEnd"/>
       <w:r>
@@ -2876,28 +2588,11 @@
           <w:sz w:val="24"/>
           <w:szCs w:val="24"/>
         </w:rPr>
-        <w:t xml:space="preserve"> podremos hacer </w:t>
-      </w:r>
-      <w:proofErr w:type="spellStart"/>
-      <w:r>
-        <w:rPr>
-          <w:sz w:val="24"/>
-          <w:szCs w:val="24"/>
-        </w:rPr>
-        <w:t>click</w:t>
-      </w:r>
-      <w:proofErr w:type="spellEnd"/>
-      <w:r>
-        <w:rPr>
-          <w:sz w:val="24"/>
-          <w:szCs w:val="24"/>
-        </w:rPr>
-        <w:t xml:space="preserve"> en Archivo-&gt;Gerencia para realizar modificaciones/inserciones en la base de datos. Para entrar en esta opción deberemos de volver a introducir nuestra contraseña de gerente, la cual se comprobará en la BD. Las opciones que podremos elegir son las siguientes:</w:t>
-      </w:r>
-    </w:p>
-    <w:p>
-      <w:pPr>
-        <w:jc w:val="center"/>
+        <w:t xml:space="preserve"> que hará la consulta y almacenar el resultado en una Lista para que nuestra tabla rellene cada fila con la lista:</w:t>
+      </w:r>
+    </w:p>
+    <w:p>
+      <w:pPr>
         <w:rPr>
           <w:sz w:val="24"/>
           <w:szCs w:val="24"/>
@@ -2909,10 +2604,10 @@
           <w:lang w:eastAsia="es-ES"/>
         </w:rPr>
         <w:drawing>
-          <wp:inline distT="0" distB="0" distL="0" distR="0" wp14:anchorId="27375494" wp14:editId="298B5E6A">
-            <wp:extent cx="2349795" cy="1310938"/>
-            <wp:effectExtent l="0" t="0" r="0" b="3810"/>
-            <wp:docPr id="14" name="Imagen 14"/>
+          <wp:inline distT="0" distB="0" distL="0" distR="0" wp14:anchorId="10988BAA" wp14:editId="3528EB47">
+            <wp:extent cx="5400040" cy="535305"/>
+            <wp:effectExtent l="0" t="0" r="0" b="0"/>
+            <wp:docPr id="22" name="Imagen 22"/>
             <wp:cNvGraphicFramePr>
               <a:graphicFrameLocks xmlns:a="http://schemas.openxmlformats.org/drawingml/2006/main" noChangeAspect="1"/>
             </wp:cNvGraphicFramePr>
@@ -2932,7 +2627,7 @@
                   <pic:spPr>
                     <a:xfrm>
                       <a:off x="0" y="0"/>
-                      <a:ext cx="2359598" cy="1316407"/>
+                      <a:ext cx="5400040" cy="535305"/>
                     </a:xfrm>
                     <a:prstGeom prst="rect">
                       <a:avLst/>
@@ -2954,19 +2649,66 @@
       </w:pPr>
       <w:r>
         <w:rPr>
-          <w:b/>
-          <w:sz w:val="24"/>
-          <w:szCs w:val="24"/>
-        </w:rPr>
-        <w:lastRenderedPageBreak/>
-        <w:t>Gestión de empleado</w:t>
-      </w:r>
-      <w:r>
-        <w:rPr>
-          <w:sz w:val="24"/>
-          <w:szCs w:val="24"/>
-        </w:rPr>
-        <w:t>: En esta opción podremos consultar los datos de nuestros empleados y modificarlos en caso de tener clicado el “¿Permitir edición?”:</w:t>
+          <w:sz w:val="24"/>
+          <w:szCs w:val="24"/>
+          <w:u w:val="single"/>
+        </w:rPr>
+        <w:t>Inserción</w:t>
+      </w:r>
+      <w:r>
+        <w:rPr>
+          <w:sz w:val="24"/>
+          <w:szCs w:val="24"/>
+          <w:u w:val="single"/>
+        </w:rPr>
+        <w:t>/modificación</w:t>
+      </w:r>
+      <w:r>
+        <w:rPr>
+          <w:sz w:val="24"/>
+          <w:szCs w:val="24"/>
+          <w:u w:val="single"/>
+        </w:rPr>
+        <w:t xml:space="preserve"> de </w:t>
+      </w:r>
+      <w:r>
+        <w:rPr>
+          <w:sz w:val="24"/>
+          <w:szCs w:val="24"/>
+          <w:u w:val="single"/>
+        </w:rPr>
+        <w:t>empleados y productos</w:t>
+      </w:r>
+    </w:p>
+    <w:p>
+      <w:pPr>
+        <w:rPr>
+          <w:sz w:val="24"/>
+          <w:szCs w:val="24"/>
+        </w:rPr>
+      </w:pPr>
+      <w:r>
+        <w:rPr>
+          <w:sz w:val="24"/>
+          <w:szCs w:val="24"/>
+        </w:rPr>
+        <w:t xml:space="preserve">Para ello deberemos de persistir un nuevo objeto (en caso de inserción) </w:t>
+      </w:r>
+      <w:proofErr w:type="spellStart"/>
+      <w:r>
+        <w:rPr>
+          <w:sz w:val="24"/>
+          <w:szCs w:val="24"/>
+        </w:rPr>
+        <w:t>o</w:t>
+      </w:r>
+      <w:proofErr w:type="spellEnd"/>
+      <w:r>
+        <w:rPr>
+          <w:sz w:val="24"/>
+          <w:szCs w:val="24"/>
+        </w:rPr>
+        <w:t xml:space="preserve"> obtener el objeto que queremos modificar y hacer un set para aquellos atributos que deseemos modificar:</w:t>
       </w:r>
     </w:p>
     <w:p>
@@ -2982,10 +2724,10 @@
           <w:lang w:eastAsia="es-ES"/>
         </w:rPr>
         <w:drawing>
-          <wp:inline distT="0" distB="0" distL="0" distR="0" wp14:anchorId="6D16E5F0" wp14:editId="278F2D9D">
-            <wp:extent cx="2642613" cy="2498208"/>
-            <wp:effectExtent l="0" t="0" r="5715" b="0"/>
-            <wp:docPr id="15" name="Imagen 15"/>
+          <wp:inline distT="0" distB="0" distL="0" distR="0" wp14:anchorId="0AD809C1" wp14:editId="2C22AC5D">
+            <wp:extent cx="5081987" cy="3047758"/>
+            <wp:effectExtent l="0" t="0" r="4445" b="635"/>
+            <wp:docPr id="23" name="Imagen 23"/>
             <wp:cNvGraphicFramePr>
               <a:graphicFrameLocks xmlns:a="http://schemas.openxmlformats.org/drawingml/2006/main" noChangeAspect="1"/>
             </wp:cNvGraphicFramePr>
@@ -3005,7 +2747,7 @@
                   <pic:spPr>
                     <a:xfrm>
                       <a:off x="0" y="0"/>
-                      <a:ext cx="2656628" cy="2511457"/>
+                      <a:ext cx="5098700" cy="3057781"/>
                     </a:xfrm>
                     <a:prstGeom prst="rect">
                       <a:avLst/>
@@ -3017,23 +2759,72 @@
           </wp:inline>
         </w:drawing>
       </w:r>
+    </w:p>
+    <w:p>
+      <w:pPr>
+        <w:rPr>
+          <w:sz w:val="24"/>
+          <w:szCs w:val="24"/>
+          <w:u w:val="single"/>
+        </w:rPr>
+      </w:pPr>
+      <w:r>
+        <w:rPr>
+          <w:sz w:val="24"/>
+          <w:szCs w:val="24"/>
+          <w:u w:val="single"/>
+        </w:rPr>
+        <w:t>Generador de mesas</w:t>
+      </w:r>
+    </w:p>
+    <w:p>
+      <w:pPr>
+        <w:rPr>
+          <w:sz w:val="24"/>
+          <w:szCs w:val="24"/>
+        </w:rPr>
+      </w:pPr>
+      <w:r>
+        <w:rPr>
+          <w:sz w:val="24"/>
+          <w:szCs w:val="24"/>
+        </w:rPr>
+        <w:t xml:space="preserve">Crearemos nuevos objetos mesa que recogerán sus atributos desde la base de datos. Estos objetos mesa será utilizados como </w:t>
+      </w:r>
+      <w:proofErr w:type="spellStart"/>
+      <w:r>
+        <w:rPr>
+          <w:sz w:val="24"/>
+          <w:szCs w:val="24"/>
+        </w:rPr>
+        <w:t>JButton</w:t>
+      </w:r>
+      <w:proofErr w:type="spellEnd"/>
+      <w:r>
+        <w:rPr>
+          <w:sz w:val="24"/>
+          <w:szCs w:val="24"/>
+        </w:rPr>
+        <w:t xml:space="preserve"> personalizados:</w:t>
+      </w:r>
+    </w:p>
+    <w:p>
+      <w:pPr>
+        <w:rPr>
+          <w:sz w:val="24"/>
+          <w:szCs w:val="24"/>
+        </w:rPr>
+      </w:pPr>
       <w:r>
         <w:rPr>
           <w:noProof/>
           <w:lang w:eastAsia="es-ES"/>
         </w:rPr>
-        <w:t xml:space="preserve"> </w:t>
-      </w:r>
-      <w:r>
-        <w:rPr>
-          <w:noProof/>
-          <w:lang w:eastAsia="es-ES"/>
-        </w:rPr>
         <w:drawing>
-          <wp:inline distT="0" distB="0" distL="0" distR="0" wp14:anchorId="51900FFB" wp14:editId="6280D908">
-            <wp:extent cx="2642545" cy="2495328"/>
-            <wp:effectExtent l="0" t="0" r="5715" b="635"/>
-            <wp:docPr id="16" name="Imagen 16"/>
+          <wp:inline distT="0" distB="0" distL="0" distR="0" wp14:anchorId="022230D9" wp14:editId="305AE781">
+            <wp:extent cx="4071316" cy="1208262"/>
+            <wp:effectExtent l="0" t="0" r="5715" b="0"/>
+            <wp:docPr id="24" name="Imagen 24"/>
             <wp:cNvGraphicFramePr>
               <a:graphicFrameLocks xmlns:a="http://schemas.openxmlformats.org/drawingml/2006/main" noChangeAspect="1"/>
             </wp:cNvGraphicFramePr>
@@ -3053,7 +2844,7 @@
                   <pic:spPr>
                     <a:xfrm>
                       <a:off x="0" y="0"/>
-                      <a:ext cx="2648942" cy="2501369"/>
+                      <a:ext cx="4079760" cy="1210768"/>
                     </a:xfrm>
                     <a:prstGeom prst="rect">
                       <a:avLst/>
@@ -3068,25 +2859,56 @@
     </w:p>
     <w:p>
       <w:pPr>
-        <w:rPr>
-          <w:sz w:val="24"/>
-          <w:szCs w:val="24"/>
-        </w:rPr>
-      </w:pPr>
-      <w:r>
-        <w:rPr>
-          <w:sz w:val="24"/>
-          <w:szCs w:val="24"/>
-        </w:rPr>
-        <w:t>También podremos insertar uno nuevo si presionamos el botón “Nuevo empleado”:</w:t>
-      </w:r>
-    </w:p>
-    <w:p>
-      <w:pPr>
-        <w:jc w:val="center"/>
-        <w:rPr>
-          <w:sz w:val="24"/>
-          <w:szCs w:val="24"/>
+        <w:jc w:val="both"/>
+        <w:rPr>
+          <w:b/>
+          <w:sz w:val="32"/>
+          <w:szCs w:val="32"/>
+        </w:rPr>
+      </w:pPr>
+    </w:p>
+    <w:p>
+      <w:pPr>
+        <w:jc w:val="both"/>
+        <w:rPr>
+          <w:b/>
+          <w:sz w:val="32"/>
+          <w:szCs w:val="32"/>
+        </w:rPr>
+      </w:pPr>
+      <w:r>
+        <w:rPr>
+          <w:b/>
+          <w:sz w:val="32"/>
+          <w:szCs w:val="32"/>
+        </w:rPr>
+        <w:lastRenderedPageBreak/>
+        <w:t>6.MANUAL DE USUARIO</w:t>
+      </w:r>
+    </w:p>
+    <w:p>
+      <w:pPr>
+        <w:jc w:val="both"/>
+        <w:rPr>
+          <w:sz w:val="24"/>
+          <w:szCs w:val="24"/>
+        </w:rPr>
+      </w:pPr>
+      <w:r>
+        <w:rPr>
+          <w:sz w:val="24"/>
+          <w:szCs w:val="24"/>
+        </w:rPr>
+        <w:t>Al lanzar nuestro programa podremos observar la pantalla inicial en la cual podremos seleccionar una mesa.</w:t>
+      </w:r>
+    </w:p>
+    <w:p>
+      <w:pPr>
+        <w:jc w:val="both"/>
+        <w:rPr>
+          <w:b/>
+          <w:sz w:val="32"/>
+          <w:szCs w:val="32"/>
         </w:rPr>
       </w:pPr>
       <w:r>
@@ -3095,10 +2917,10 @@
           <w:lang w:eastAsia="es-ES"/>
         </w:rPr>
         <w:drawing>
-          <wp:inline distT="0" distB="0" distL="0" distR="0" wp14:anchorId="750D6FD5" wp14:editId="03EACB01">
-            <wp:extent cx="2867808" cy="2724815"/>
-            <wp:effectExtent l="0" t="0" r="8890" b="0"/>
-            <wp:docPr id="17" name="Imagen 17"/>
+          <wp:inline distT="0" distB="0" distL="0" distR="0" wp14:anchorId="30971745" wp14:editId="0B599850">
+            <wp:extent cx="5400040" cy="2924810"/>
+            <wp:effectExtent l="0" t="0" r="0" b="8890"/>
+            <wp:docPr id="1" name="Imagen 1"/>
             <wp:cNvGraphicFramePr>
               <a:graphicFrameLocks xmlns:a="http://schemas.openxmlformats.org/drawingml/2006/main" noChangeAspect="1"/>
             </wp:cNvGraphicFramePr>
@@ -3118,7 +2940,7 @@
                   <pic:spPr>
                     <a:xfrm>
                       <a:off x="0" y="0"/>
-                      <a:ext cx="2878189" cy="2734678"/>
+                      <a:ext cx="5400040" cy="2924810"/>
                     </a:xfrm>
                     <a:prstGeom prst="rect">
                       <a:avLst/>
@@ -3133,115 +2955,39 @@
     </w:p>
     <w:p>
       <w:pPr>
-        <w:rPr>
-          <w:b/>
-          <w:sz w:val="24"/>
-          <w:szCs w:val="24"/>
-        </w:rPr>
-      </w:pPr>
-    </w:p>
-    <w:p>
-      <w:pPr>
-        <w:rPr>
-          <w:b/>
-          <w:sz w:val="24"/>
-          <w:szCs w:val="24"/>
-        </w:rPr>
-      </w:pPr>
-    </w:p>
-    <w:p>
-      <w:pPr>
-        <w:rPr>
-          <w:b/>
-          <w:sz w:val="24"/>
-          <w:szCs w:val="24"/>
-        </w:rPr>
-      </w:pPr>
-    </w:p>
-    <w:p>
-      <w:pPr>
-        <w:rPr>
-          <w:b/>
-          <w:sz w:val="24"/>
-          <w:szCs w:val="24"/>
-        </w:rPr>
-      </w:pPr>
-    </w:p>
-    <w:p>
-      <w:pPr>
-        <w:rPr>
-          <w:b/>
-          <w:sz w:val="24"/>
-          <w:szCs w:val="24"/>
-        </w:rPr>
-      </w:pPr>
-    </w:p>
-    <w:p>
-      <w:pPr>
-        <w:rPr>
-          <w:b/>
-          <w:sz w:val="24"/>
-          <w:szCs w:val="24"/>
-        </w:rPr>
-      </w:pPr>
-    </w:p>
-    <w:p>
-      <w:pPr>
-        <w:rPr>
-          <w:b/>
-          <w:sz w:val="24"/>
-          <w:szCs w:val="24"/>
-        </w:rPr>
-      </w:pPr>
-    </w:p>
-    <w:p>
-      <w:pPr>
-        <w:rPr>
-          <w:sz w:val="24"/>
-          <w:szCs w:val="24"/>
-        </w:rPr>
-      </w:pPr>
-      <w:r>
-        <w:rPr>
-          <w:b/>
-          <w:sz w:val="24"/>
-          <w:szCs w:val="24"/>
-        </w:rPr>
-        <w:lastRenderedPageBreak/>
-        <w:t xml:space="preserve">Gestión de </w:t>
-      </w:r>
-      <w:r>
-        <w:rPr>
-          <w:b/>
-          <w:sz w:val="24"/>
-          <w:szCs w:val="24"/>
-        </w:rPr>
-        <w:t>productos</w:t>
-      </w:r>
-      <w:r>
-        <w:rPr>
-          <w:sz w:val="24"/>
-          <w:szCs w:val="24"/>
-        </w:rPr>
-        <w:t xml:space="preserve">: En esta opción </w:t>
-      </w:r>
-      <w:r>
-        <w:rPr>
-          <w:sz w:val="24"/>
-          <w:szCs w:val="24"/>
-        </w:rPr>
-        <w:t>seguimos la misma filosofía que en el apartado de gestión de empleados. Podremos ver los productos y editarlos si tenemos habilitada la opción “¿Permitir edición?”</w:t>
-      </w:r>
-      <w:r>
-        <w:rPr>
-          <w:sz w:val="24"/>
-          <w:szCs w:val="24"/>
-        </w:rPr>
-        <w:t>:</w:t>
-      </w:r>
-    </w:p>
-    <w:p>
-      <w:pPr>
+        <w:jc w:val="both"/>
+        <w:rPr>
+          <w:sz w:val="24"/>
+          <w:szCs w:val="24"/>
+        </w:rPr>
+      </w:pPr>
+      <w:r>
+        <w:rPr>
+          <w:sz w:val="24"/>
+          <w:szCs w:val="24"/>
+        </w:rPr>
+        <w:t xml:space="preserve">Al seleccionar una mesa, deberemos </w:t>
+      </w:r>
+      <w:proofErr w:type="spellStart"/>
+      <w:r>
+        <w:rPr>
+          <w:sz w:val="24"/>
+          <w:szCs w:val="24"/>
+        </w:rPr>
+        <w:t>logearnos</w:t>
+      </w:r>
+      <w:proofErr w:type="spellEnd"/>
+      <w:r>
+        <w:rPr>
+          <w:sz w:val="24"/>
+          <w:szCs w:val="24"/>
+        </w:rPr>
+        <w:t xml:space="preserve"> como usuarios para ver las opciones que nos brinda la aplicación. El programa obtendrá directamente los datos del camarero que va a servir a esa mesa y los mostrará en el panel inferior-derecho:</w:t>
+      </w:r>
+    </w:p>
+    <w:p>
+      <w:pPr>
+        <w:jc w:val="both"/>
         <w:rPr>
           <w:sz w:val="24"/>
           <w:szCs w:val="24"/>
@@ -3253,10 +2999,10 @@
           <w:lang w:eastAsia="es-ES"/>
         </w:rPr>
         <w:drawing>
-          <wp:inline distT="0" distB="0" distL="0" distR="0" wp14:anchorId="73EC244D" wp14:editId="282F859D">
-            <wp:extent cx="2679405" cy="1932603"/>
-            <wp:effectExtent l="0" t="0" r="6985" b="0"/>
-            <wp:docPr id="18" name="Imagen 18"/>
+          <wp:inline distT="0" distB="0" distL="0" distR="0" wp14:anchorId="1A687BA9" wp14:editId="322DF748">
+            <wp:extent cx="5400040" cy="2921000"/>
+            <wp:effectExtent l="0" t="0" r="0" b="0"/>
+            <wp:docPr id="11" name="Imagen 11"/>
             <wp:cNvGraphicFramePr>
               <a:graphicFrameLocks xmlns:a="http://schemas.openxmlformats.org/drawingml/2006/main" noChangeAspect="1"/>
             </wp:cNvGraphicFramePr>
@@ -3276,7 +3022,7 @@
                   <pic:spPr>
                     <a:xfrm>
                       <a:off x="0" y="0"/>
-                      <a:ext cx="2712125" cy="1956204"/>
+                      <a:ext cx="5400040" cy="2921000"/>
                     </a:xfrm>
                     <a:prstGeom prst="rect">
                       <a:avLst/>
@@ -3288,23 +3034,106 @@
           </wp:inline>
         </w:drawing>
       </w:r>
+    </w:p>
+    <w:p>
+      <w:pPr>
+        <w:jc w:val="both"/>
+        <w:rPr>
+          <w:sz w:val="24"/>
+          <w:szCs w:val="24"/>
+        </w:rPr>
+      </w:pPr>
+      <w:bookmarkStart w:id="0" w:name="_GoBack"/>
+      <w:bookmarkEnd w:id="0"/>
+      <w:r>
+        <w:rPr>
+          <w:sz w:val="24"/>
+          <w:szCs w:val="24"/>
+        </w:rPr>
+        <w:t>Una vez hayamos introducido la contraseña, en caso de ser correcta mostraremos los datos y las opciones para la mesa:</w:t>
+      </w:r>
+    </w:p>
+    <w:p>
+      <w:pPr>
+        <w:pStyle w:val="Prrafodelista"/>
+        <w:numPr>
+          <w:ilvl w:val="0"/>
+          <w:numId w:val="3"/>
+        </w:numPr>
+        <w:jc w:val="both"/>
+        <w:rPr>
+          <w:sz w:val="24"/>
+          <w:szCs w:val="24"/>
+        </w:rPr>
+      </w:pPr>
+      <w:r>
+        <w:rPr>
+          <w:sz w:val="24"/>
+          <w:szCs w:val="24"/>
+        </w:rPr>
+        <w:t>Abrir mesa: Podremos trabajar en ella, se nos pedirá el número de comensales.</w:t>
+      </w:r>
+    </w:p>
+    <w:p>
+      <w:pPr>
+        <w:pStyle w:val="Prrafodelista"/>
+        <w:numPr>
+          <w:ilvl w:val="0"/>
+          <w:numId w:val="3"/>
+        </w:numPr>
+        <w:jc w:val="both"/>
+        <w:rPr>
+          <w:sz w:val="24"/>
+          <w:szCs w:val="24"/>
+        </w:rPr>
+      </w:pPr>
+      <w:r>
+        <w:rPr>
+          <w:sz w:val="24"/>
+          <w:szCs w:val="24"/>
+        </w:rPr>
+        <w:t>Ver comanda: Observaremos qué se ha pedido hasta el momento.</w:t>
+      </w:r>
+    </w:p>
+    <w:p>
+      <w:pPr>
+        <w:pStyle w:val="Prrafodelista"/>
+        <w:numPr>
+          <w:ilvl w:val="0"/>
+          <w:numId w:val="3"/>
+        </w:numPr>
+        <w:jc w:val="both"/>
+        <w:rPr>
+          <w:sz w:val="24"/>
+          <w:szCs w:val="24"/>
+        </w:rPr>
+      </w:pPr>
+      <w:r>
+        <w:rPr>
+          <w:sz w:val="24"/>
+          <w:szCs w:val="24"/>
+        </w:rPr>
+        <w:t>Añadir producto: Añadiremos productos a la comanda.</w:t>
+      </w:r>
+    </w:p>
+    <w:p>
+      <w:pPr>
+        <w:rPr>
+          <w:sz w:val="24"/>
+          <w:szCs w:val="24"/>
+        </w:rPr>
+      </w:pPr>
       <w:r>
         <w:rPr>
           <w:noProof/>
           <w:lang w:eastAsia="es-ES"/>
         </w:rPr>
-        <w:t xml:space="preserve"> </w:t>
-      </w:r>
-      <w:r>
-        <w:rPr>
-          <w:noProof/>
-          <w:lang w:eastAsia="es-ES"/>
-        </w:rPr>
+        <w:lastRenderedPageBreak/>
         <w:drawing>
-          <wp:inline distT="0" distB="0" distL="0" distR="0" wp14:anchorId="1ACCD546" wp14:editId="3D251E38">
-            <wp:extent cx="2658140" cy="1936862"/>
-            <wp:effectExtent l="0" t="0" r="8890" b="6350"/>
-            <wp:docPr id="19" name="Imagen 19"/>
+          <wp:inline distT="0" distB="0" distL="0" distR="0" wp14:anchorId="27AA0CD6" wp14:editId="5CEAC974">
+            <wp:extent cx="5400040" cy="2926715"/>
+            <wp:effectExtent l="0" t="0" r="0" b="6985"/>
+            <wp:docPr id="12" name="Imagen 12"/>
             <wp:cNvGraphicFramePr>
               <a:graphicFrameLocks xmlns:a="http://schemas.openxmlformats.org/drawingml/2006/main" noChangeAspect="1"/>
             </wp:cNvGraphicFramePr>
@@ -3324,7 +3153,7 @@
                   <pic:spPr>
                     <a:xfrm>
                       <a:off x="0" y="0"/>
-                      <a:ext cx="2714944" cy="1978252"/>
+                      <a:ext cx="5400040" cy="2926715"/>
                     </a:xfrm>
                     <a:prstGeom prst="rect">
                       <a:avLst/>
@@ -3344,12 +3173,47 @@
           <w:szCs w:val="24"/>
         </w:rPr>
       </w:pPr>
-      <w:r>
-        <w:rPr>
-          <w:sz w:val="24"/>
-          <w:szCs w:val="24"/>
-        </w:rPr>
-        <w:t>Podremos insertar un nuevo producto en la base de datos pulsando el botón “Nuevo producto”:</w:t>
+    </w:p>
+    <w:p>
+      <w:pPr>
+        <w:jc w:val="both"/>
+        <w:rPr>
+          <w:sz w:val="24"/>
+          <w:szCs w:val="24"/>
+          <w:u w:val="single"/>
+        </w:rPr>
+      </w:pPr>
+      <w:r>
+        <w:rPr>
+          <w:sz w:val="24"/>
+          <w:szCs w:val="24"/>
+          <w:u w:val="single"/>
+        </w:rPr>
+        <w:t>Opciones para la mesa:</w:t>
+      </w:r>
+    </w:p>
+    <w:p>
+      <w:pPr>
+        <w:jc w:val="both"/>
+        <w:rPr>
+          <w:sz w:val="24"/>
+          <w:szCs w:val="24"/>
+        </w:rPr>
+      </w:pPr>
+      <w:r>
+        <w:rPr>
+          <w:b/>
+          <w:sz w:val="24"/>
+          <w:szCs w:val="24"/>
+        </w:rPr>
+        <w:t>Abrir mesa</w:t>
+      </w:r>
+      <w:r>
+        <w:rPr>
+          <w:sz w:val="24"/>
+          <w:szCs w:val="24"/>
+        </w:rPr>
+        <w:t>: La aplicación nos pedirá el nº de comensales y al aceptar, se podrá trabajar en ella. Si no la hemos abierto previamente, no podremos trabajar en esa mesa. Al abrirla, se registrará quién la está sirviendo.</w:t>
       </w:r>
     </w:p>
     <w:p>
@@ -3366,10 +3230,10 @@
           <w:lang w:eastAsia="es-ES"/>
         </w:rPr>
         <w:drawing>
-          <wp:inline distT="0" distB="0" distL="0" distR="0" wp14:anchorId="3C44C4D0" wp14:editId="34795973">
-            <wp:extent cx="4519379" cy="3302296"/>
-            <wp:effectExtent l="0" t="0" r="0" b="0"/>
-            <wp:docPr id="20" name="Imagen 20"/>
+          <wp:inline distT="0" distB="0" distL="0" distR="0" wp14:anchorId="6BD8B0EC" wp14:editId="0E14C1D6">
+            <wp:extent cx="3029050" cy="3504565"/>
+            <wp:effectExtent l="0" t="0" r="0" b="635"/>
+            <wp:docPr id="13" name="Imagen 13"/>
             <wp:cNvGraphicFramePr>
               <a:graphicFrameLocks xmlns:a="http://schemas.openxmlformats.org/drawingml/2006/main" noChangeAspect="1"/>
             </wp:cNvGraphicFramePr>
@@ -3389,7 +3253,7 @@
                   <pic:spPr>
                     <a:xfrm>
                       <a:off x="0" y="0"/>
-                      <a:ext cx="4527171" cy="3307990"/>
+                      <a:ext cx="3056707" cy="3536564"/>
                     </a:xfrm>
                     <a:prstGeom prst="rect">
                       <a:avLst/>
@@ -3401,6 +3265,1036 @@
           </wp:inline>
         </w:drawing>
       </w:r>
+    </w:p>
+    <w:p>
+      <w:pPr>
+        <w:jc w:val="both"/>
+        <w:rPr>
+          <w:b/>
+          <w:sz w:val="24"/>
+          <w:szCs w:val="24"/>
+        </w:rPr>
+      </w:pPr>
+    </w:p>
+    <w:p>
+      <w:pPr>
+        <w:jc w:val="both"/>
+        <w:rPr>
+          <w:b/>
+          <w:sz w:val="24"/>
+          <w:szCs w:val="24"/>
+        </w:rPr>
+      </w:pPr>
+    </w:p>
+    <w:p>
+      <w:pPr>
+        <w:jc w:val="both"/>
+        <w:rPr>
+          <w:sz w:val="24"/>
+          <w:szCs w:val="24"/>
+        </w:rPr>
+      </w:pPr>
+      <w:r>
+        <w:rPr>
+          <w:b/>
+          <w:sz w:val="24"/>
+          <w:szCs w:val="24"/>
+        </w:rPr>
+        <w:lastRenderedPageBreak/>
+        <w:t>Ver comanda</w:t>
+      </w:r>
+      <w:r>
+        <w:rPr>
+          <w:sz w:val="24"/>
+          <w:szCs w:val="24"/>
+        </w:rPr>
+        <w:t xml:space="preserve">: Se mostrará los productos que se han pedido </w:t>
+      </w:r>
+      <w:r>
+        <w:rPr>
+          <w:sz w:val="24"/>
+          <w:szCs w:val="24"/>
+        </w:rPr>
+        <w:t>así como el precio acumulado hasta el momento, número de la mesa, número de comensales, etc.</w:t>
+      </w:r>
+    </w:p>
+    <w:p>
+      <w:pPr>
+        <w:jc w:val="both"/>
+        <w:rPr>
+          <w:sz w:val="24"/>
+          <w:szCs w:val="24"/>
+        </w:rPr>
+      </w:pPr>
+      <w:r>
+        <w:rPr>
+          <w:noProof/>
+          <w:lang w:eastAsia="es-ES"/>
+        </w:rPr>
+        <w:drawing>
+          <wp:inline distT="0" distB="0" distL="0" distR="0">
+            <wp:extent cx="5400040" cy="2860785"/>
+            <wp:effectExtent l="0" t="0" r="0" b="0"/>
+            <wp:docPr id="7" name="Imagen 7" descr="C:\Users\javiersanz\AppData\Local\Microsoft\Windows\INetCacheContent.Word\comanda.png"/>
+            <wp:cNvGraphicFramePr>
+              <a:graphicFrameLocks xmlns:a="http://schemas.openxmlformats.org/drawingml/2006/main" noChangeAspect="1"/>
+            </wp:cNvGraphicFramePr>
+            <a:graphic xmlns:a="http://schemas.openxmlformats.org/drawingml/2006/main">
+              <a:graphicData uri="http://schemas.openxmlformats.org/drawingml/2006/picture">
+                <pic:pic xmlns:pic="http://schemas.openxmlformats.org/drawingml/2006/picture">
+                  <pic:nvPicPr>
+                    <pic:cNvPr id="0" name="Picture 3" descr="C:\Users\javiersanz\AppData\Local\Microsoft\Windows\INetCacheContent.Word\comanda.png"/>
+                    <pic:cNvPicPr>
+                      <a:picLocks noChangeAspect="1" noChangeArrowheads="1"/>
+                    </pic:cNvPicPr>
+                  </pic:nvPicPr>
+                  <pic:blipFill>
+                    <a:blip r:embed="rId26">
+                      <a:extLst>
+                        <a:ext uri="{28A0092B-C50C-407E-A947-70E740481C1C}">
+                          <a14:useLocalDpi xmlns:a14="http://schemas.microsoft.com/office/drawing/2010/main" val="0"/>
+                        </a:ext>
+                      </a:extLst>
+                    </a:blip>
+                    <a:srcRect/>
+                    <a:stretch>
+                      <a:fillRect/>
+                    </a:stretch>
+                  </pic:blipFill>
+                  <pic:spPr bwMode="auto">
+                    <a:xfrm>
+                      <a:off x="0" y="0"/>
+                      <a:ext cx="5400040" cy="2860785"/>
+                    </a:xfrm>
+                    <a:prstGeom prst="rect">
+                      <a:avLst/>
+                    </a:prstGeom>
+                    <a:noFill/>
+                    <a:ln>
+                      <a:noFill/>
+                    </a:ln>
+                  </pic:spPr>
+                </pic:pic>
+              </a:graphicData>
+            </a:graphic>
+          </wp:inline>
+        </w:drawing>
+      </w:r>
+    </w:p>
+    <w:p>
+      <w:pPr>
+        <w:jc w:val="both"/>
+        <w:rPr>
+          <w:sz w:val="24"/>
+          <w:szCs w:val="24"/>
+        </w:rPr>
+      </w:pPr>
+      <w:r>
+        <w:rPr>
+          <w:b/>
+          <w:sz w:val="24"/>
+          <w:szCs w:val="24"/>
+        </w:rPr>
+        <w:t>Añadir producto</w:t>
+      </w:r>
+      <w:r>
+        <w:rPr>
+          <w:sz w:val="24"/>
+          <w:szCs w:val="24"/>
+        </w:rPr>
+        <w:t>: Podremos elegir un producto de la BD a la comanda y se añadirá a la comanda, de modo que el precio acumulado aumentará a razón del producto.</w:t>
+      </w:r>
+    </w:p>
+    <w:p>
+      <w:pPr>
+        <w:rPr>
+          <w:sz w:val="24"/>
+          <w:szCs w:val="24"/>
+        </w:rPr>
+      </w:pPr>
+      <w:r>
+        <w:rPr>
+          <w:noProof/>
+          <w:lang w:eastAsia="es-ES"/>
+        </w:rPr>
+        <w:drawing>
+          <wp:inline distT="0" distB="0" distL="0" distR="0">
+            <wp:extent cx="5400040" cy="3012213"/>
+            <wp:effectExtent l="0" t="0" r="0" b="0"/>
+            <wp:docPr id="21" name="Imagen 21" descr="C:\Users\javiersanz\AppData\Local\Microsoft\Windows\INetCacheContent.Word\anyadirproductos.png"/>
+            <wp:cNvGraphicFramePr>
+              <a:graphicFrameLocks xmlns:a="http://schemas.openxmlformats.org/drawingml/2006/main" noChangeAspect="1"/>
+            </wp:cNvGraphicFramePr>
+            <a:graphic xmlns:a="http://schemas.openxmlformats.org/drawingml/2006/main">
+              <a:graphicData uri="http://schemas.openxmlformats.org/drawingml/2006/picture">
+                <pic:pic xmlns:pic="http://schemas.openxmlformats.org/drawingml/2006/picture">
+                  <pic:nvPicPr>
+                    <pic:cNvPr id="0" name="Picture 5" descr="C:\Users\javiersanz\AppData\Local\Microsoft\Windows\INetCacheContent.Word\anyadirproductos.png"/>
+                    <pic:cNvPicPr>
+                      <a:picLocks noChangeAspect="1" noChangeArrowheads="1"/>
+                    </pic:cNvPicPr>
+                  </pic:nvPicPr>
+                  <pic:blipFill>
+                    <a:blip r:embed="rId27">
+                      <a:extLst>
+                        <a:ext uri="{28A0092B-C50C-407E-A947-70E740481C1C}">
+                          <a14:useLocalDpi xmlns:a14="http://schemas.microsoft.com/office/drawing/2010/main" val="0"/>
+                        </a:ext>
+                      </a:extLst>
+                    </a:blip>
+                    <a:srcRect/>
+                    <a:stretch>
+                      <a:fillRect/>
+                    </a:stretch>
+                  </pic:blipFill>
+                  <pic:spPr bwMode="auto">
+                    <a:xfrm>
+                      <a:off x="0" y="0"/>
+                      <a:ext cx="5400040" cy="3012213"/>
+                    </a:xfrm>
+                    <a:prstGeom prst="rect">
+                      <a:avLst/>
+                    </a:prstGeom>
+                    <a:noFill/>
+                    <a:ln>
+                      <a:noFill/>
+                    </a:ln>
+                  </pic:spPr>
+                </pic:pic>
+              </a:graphicData>
+            </a:graphic>
+          </wp:inline>
+        </w:drawing>
+      </w:r>
+    </w:p>
+    <w:p>
+      <w:pPr>
+        <w:jc w:val="both"/>
+        <w:rPr>
+          <w:sz w:val="24"/>
+          <w:szCs w:val="24"/>
+          <w:u w:val="single"/>
+        </w:rPr>
+      </w:pPr>
+    </w:p>
+    <w:p>
+      <w:pPr>
+        <w:jc w:val="both"/>
+        <w:rPr>
+          <w:sz w:val="24"/>
+          <w:szCs w:val="24"/>
+          <w:u w:val="single"/>
+        </w:rPr>
+      </w:pPr>
+    </w:p>
+    <w:p>
+      <w:pPr>
+        <w:jc w:val="both"/>
+        <w:rPr>
+          <w:sz w:val="24"/>
+          <w:szCs w:val="24"/>
+          <w:u w:val="single"/>
+        </w:rPr>
+      </w:pPr>
+    </w:p>
+    <w:p>
+      <w:pPr>
+        <w:jc w:val="both"/>
+        <w:rPr>
+          <w:sz w:val="24"/>
+          <w:szCs w:val="24"/>
+          <w:u w:val="single"/>
+        </w:rPr>
+      </w:pPr>
+    </w:p>
+    <w:p>
+      <w:pPr>
+        <w:jc w:val="both"/>
+        <w:rPr>
+          <w:sz w:val="24"/>
+          <w:szCs w:val="24"/>
+          <w:u w:val="single"/>
+        </w:rPr>
+      </w:pPr>
+    </w:p>
+    <w:p>
+      <w:pPr>
+        <w:jc w:val="both"/>
+        <w:rPr>
+          <w:sz w:val="24"/>
+          <w:szCs w:val="24"/>
+          <w:u w:val="single"/>
+        </w:rPr>
+      </w:pPr>
+    </w:p>
+    <w:p>
+      <w:pPr>
+        <w:jc w:val="both"/>
+        <w:rPr>
+          <w:sz w:val="24"/>
+          <w:szCs w:val="24"/>
+          <w:u w:val="single"/>
+        </w:rPr>
+      </w:pPr>
+      <w:r>
+        <w:rPr>
+          <w:sz w:val="24"/>
+          <w:szCs w:val="24"/>
+          <w:u w:val="single"/>
+        </w:rPr>
+        <w:lastRenderedPageBreak/>
+        <w:t>Opciones para el gerente:</w:t>
+      </w:r>
+    </w:p>
+    <w:p>
+      <w:pPr>
+        <w:jc w:val="both"/>
+        <w:rPr>
+          <w:sz w:val="24"/>
+          <w:szCs w:val="24"/>
+        </w:rPr>
+      </w:pPr>
+      <w:r>
+        <w:rPr>
+          <w:sz w:val="24"/>
+          <w:szCs w:val="24"/>
+        </w:rPr>
+        <w:t xml:space="preserve">En el </w:t>
+      </w:r>
+      <w:proofErr w:type="spellStart"/>
+      <w:r>
+        <w:rPr>
+          <w:sz w:val="24"/>
+          <w:szCs w:val="24"/>
+        </w:rPr>
+        <w:t>JMenuBar</w:t>
+      </w:r>
+      <w:proofErr w:type="spellEnd"/>
+      <w:r>
+        <w:rPr>
+          <w:sz w:val="24"/>
+          <w:szCs w:val="24"/>
+        </w:rPr>
+        <w:t xml:space="preserve"> podremos hacer </w:t>
+      </w:r>
+      <w:proofErr w:type="spellStart"/>
+      <w:r>
+        <w:rPr>
+          <w:sz w:val="24"/>
+          <w:szCs w:val="24"/>
+        </w:rPr>
+        <w:t>click</w:t>
+      </w:r>
+      <w:proofErr w:type="spellEnd"/>
+      <w:r>
+        <w:rPr>
+          <w:sz w:val="24"/>
+          <w:szCs w:val="24"/>
+        </w:rPr>
+        <w:t xml:space="preserve"> en Archivo-&gt;Gerencia para realizar modificaciones/inserciones en la base de datos. Para entrar en esta opción deberemos de volver a introducir nuestra contraseña de gerente, la cual se comprobará en la BD. Las opciones que podremos elegir son las siguientes:</w:t>
+      </w:r>
+    </w:p>
+    <w:p>
+      <w:pPr>
+        <w:jc w:val="center"/>
+        <w:rPr>
+          <w:sz w:val="24"/>
+          <w:szCs w:val="24"/>
+        </w:rPr>
+      </w:pPr>
+      <w:r>
+        <w:rPr>
+          <w:noProof/>
+          <w:lang w:eastAsia="es-ES"/>
+        </w:rPr>
+        <w:drawing>
+          <wp:inline distT="0" distB="0" distL="0" distR="0" wp14:anchorId="27375494" wp14:editId="298B5E6A">
+            <wp:extent cx="2349795" cy="1310938"/>
+            <wp:effectExtent l="0" t="0" r="0" b="3810"/>
+            <wp:docPr id="14" name="Imagen 14"/>
+            <wp:cNvGraphicFramePr>
+              <a:graphicFrameLocks xmlns:a="http://schemas.openxmlformats.org/drawingml/2006/main" noChangeAspect="1"/>
+            </wp:cNvGraphicFramePr>
+            <a:graphic xmlns:a="http://schemas.openxmlformats.org/drawingml/2006/main">
+              <a:graphicData uri="http://schemas.openxmlformats.org/drawingml/2006/picture">
+                <pic:pic xmlns:pic="http://schemas.openxmlformats.org/drawingml/2006/picture">
+                  <pic:nvPicPr>
+                    <pic:cNvPr id="1" name=""/>
+                    <pic:cNvPicPr/>
+                  </pic:nvPicPr>
+                  <pic:blipFill>
+                    <a:blip r:embed="rId28"/>
+                    <a:stretch>
+                      <a:fillRect/>
+                    </a:stretch>
+                  </pic:blipFill>
+                  <pic:spPr>
+                    <a:xfrm>
+                      <a:off x="0" y="0"/>
+                      <a:ext cx="2359598" cy="1316407"/>
+                    </a:xfrm>
+                    <a:prstGeom prst="rect">
+                      <a:avLst/>
+                    </a:prstGeom>
+                  </pic:spPr>
+                </pic:pic>
+              </a:graphicData>
+            </a:graphic>
+          </wp:inline>
+        </w:drawing>
+      </w:r>
+    </w:p>
+    <w:p>
+      <w:pPr>
+        <w:rPr>
+          <w:sz w:val="24"/>
+          <w:szCs w:val="24"/>
+        </w:rPr>
+      </w:pPr>
+      <w:r>
+        <w:rPr>
+          <w:b/>
+          <w:sz w:val="24"/>
+          <w:szCs w:val="24"/>
+        </w:rPr>
+        <w:t>Gestión de empleado</w:t>
+      </w:r>
+      <w:r>
+        <w:rPr>
+          <w:sz w:val="24"/>
+          <w:szCs w:val="24"/>
+        </w:rPr>
+        <w:t>: En esta opción podremos consultar los datos de nuestros empleados y modificarlos en caso de tener clicado el “¿Permitir edición?”:</w:t>
+      </w:r>
+    </w:p>
+    <w:p>
+      <w:pPr>
+        <w:rPr>
+          <w:sz w:val="24"/>
+          <w:szCs w:val="24"/>
+        </w:rPr>
+      </w:pPr>
+      <w:r>
+        <w:rPr>
+          <w:noProof/>
+          <w:lang w:eastAsia="es-ES"/>
+        </w:rPr>
+        <w:drawing>
+          <wp:inline distT="0" distB="0" distL="0" distR="0" wp14:anchorId="6D16E5F0" wp14:editId="278F2D9D">
+            <wp:extent cx="2642613" cy="2498208"/>
+            <wp:effectExtent l="0" t="0" r="5715" b="0"/>
+            <wp:docPr id="15" name="Imagen 15"/>
+            <wp:cNvGraphicFramePr>
+              <a:graphicFrameLocks xmlns:a="http://schemas.openxmlformats.org/drawingml/2006/main" noChangeAspect="1"/>
+            </wp:cNvGraphicFramePr>
+            <a:graphic xmlns:a="http://schemas.openxmlformats.org/drawingml/2006/main">
+              <a:graphicData uri="http://schemas.openxmlformats.org/drawingml/2006/picture">
+                <pic:pic xmlns:pic="http://schemas.openxmlformats.org/drawingml/2006/picture">
+                  <pic:nvPicPr>
+                    <pic:cNvPr id="1" name=""/>
+                    <pic:cNvPicPr/>
+                  </pic:nvPicPr>
+                  <pic:blipFill>
+                    <a:blip r:embed="rId29"/>
+                    <a:stretch>
+                      <a:fillRect/>
+                    </a:stretch>
+                  </pic:blipFill>
+                  <pic:spPr>
+                    <a:xfrm>
+                      <a:off x="0" y="0"/>
+                      <a:ext cx="2656628" cy="2511457"/>
+                    </a:xfrm>
+                    <a:prstGeom prst="rect">
+                      <a:avLst/>
+                    </a:prstGeom>
+                  </pic:spPr>
+                </pic:pic>
+              </a:graphicData>
+            </a:graphic>
+          </wp:inline>
+        </w:drawing>
+      </w:r>
+      <w:r>
+        <w:rPr>
+          <w:noProof/>
+          <w:lang w:eastAsia="es-ES"/>
+        </w:rPr>
+        <w:t xml:space="preserve"> </w:t>
+      </w:r>
+      <w:r>
+        <w:rPr>
+          <w:noProof/>
+          <w:lang w:eastAsia="es-ES"/>
+        </w:rPr>
+        <w:drawing>
+          <wp:inline distT="0" distB="0" distL="0" distR="0" wp14:anchorId="51900FFB" wp14:editId="6280D908">
+            <wp:extent cx="2642545" cy="2495328"/>
+            <wp:effectExtent l="0" t="0" r="5715" b="635"/>
+            <wp:docPr id="16" name="Imagen 16"/>
+            <wp:cNvGraphicFramePr>
+              <a:graphicFrameLocks xmlns:a="http://schemas.openxmlformats.org/drawingml/2006/main" noChangeAspect="1"/>
+            </wp:cNvGraphicFramePr>
+            <a:graphic xmlns:a="http://schemas.openxmlformats.org/drawingml/2006/main">
+              <a:graphicData uri="http://schemas.openxmlformats.org/drawingml/2006/picture">
+                <pic:pic xmlns:pic="http://schemas.openxmlformats.org/drawingml/2006/picture">
+                  <pic:nvPicPr>
+                    <pic:cNvPr id="1" name=""/>
+                    <pic:cNvPicPr/>
+                  </pic:nvPicPr>
+                  <pic:blipFill>
+                    <a:blip r:embed="rId30"/>
+                    <a:stretch>
+                      <a:fillRect/>
+                    </a:stretch>
+                  </pic:blipFill>
+                  <pic:spPr>
+                    <a:xfrm>
+                      <a:off x="0" y="0"/>
+                      <a:ext cx="2648942" cy="2501369"/>
+                    </a:xfrm>
+                    <a:prstGeom prst="rect">
+                      <a:avLst/>
+                    </a:prstGeom>
+                  </pic:spPr>
+                </pic:pic>
+              </a:graphicData>
+            </a:graphic>
+          </wp:inline>
+        </w:drawing>
+      </w:r>
+    </w:p>
+    <w:p>
+      <w:pPr>
+        <w:rPr>
+          <w:sz w:val="24"/>
+          <w:szCs w:val="24"/>
+        </w:rPr>
+      </w:pPr>
+      <w:r>
+        <w:rPr>
+          <w:sz w:val="24"/>
+          <w:szCs w:val="24"/>
+        </w:rPr>
+        <w:t>También podremos insertar uno nuevo si presionamos el botón “Nuevo empleado”:</w:t>
+      </w:r>
+    </w:p>
+    <w:p>
+      <w:pPr>
+        <w:jc w:val="center"/>
+        <w:rPr>
+          <w:sz w:val="24"/>
+          <w:szCs w:val="24"/>
+        </w:rPr>
+      </w:pPr>
+      <w:r>
+        <w:rPr>
+          <w:noProof/>
+          <w:lang w:eastAsia="es-ES"/>
+        </w:rPr>
+        <w:drawing>
+          <wp:inline distT="0" distB="0" distL="0" distR="0" wp14:anchorId="750D6FD5" wp14:editId="03EACB01">
+            <wp:extent cx="2867808" cy="2724815"/>
+            <wp:effectExtent l="0" t="0" r="8890" b="0"/>
+            <wp:docPr id="17" name="Imagen 17"/>
+            <wp:cNvGraphicFramePr>
+              <a:graphicFrameLocks xmlns:a="http://schemas.openxmlformats.org/drawingml/2006/main" noChangeAspect="1"/>
+            </wp:cNvGraphicFramePr>
+            <a:graphic xmlns:a="http://schemas.openxmlformats.org/drawingml/2006/main">
+              <a:graphicData uri="http://schemas.openxmlformats.org/drawingml/2006/picture">
+                <pic:pic xmlns:pic="http://schemas.openxmlformats.org/drawingml/2006/picture">
+                  <pic:nvPicPr>
+                    <pic:cNvPr id="1" name=""/>
+                    <pic:cNvPicPr/>
+                  </pic:nvPicPr>
+                  <pic:blipFill>
+                    <a:blip r:embed="rId31"/>
+                    <a:stretch>
+                      <a:fillRect/>
+                    </a:stretch>
+                  </pic:blipFill>
+                  <pic:spPr>
+                    <a:xfrm>
+                      <a:off x="0" y="0"/>
+                      <a:ext cx="2878189" cy="2734678"/>
+                    </a:xfrm>
+                    <a:prstGeom prst="rect">
+                      <a:avLst/>
+                    </a:prstGeom>
+                  </pic:spPr>
+                </pic:pic>
+              </a:graphicData>
+            </a:graphic>
+          </wp:inline>
+        </w:drawing>
+      </w:r>
+    </w:p>
+    <w:p>
+      <w:pPr>
+        <w:rPr>
+          <w:sz w:val="24"/>
+          <w:szCs w:val="24"/>
+        </w:rPr>
+      </w:pPr>
+      <w:r>
+        <w:rPr>
+          <w:b/>
+          <w:sz w:val="24"/>
+          <w:szCs w:val="24"/>
+        </w:rPr>
+        <w:lastRenderedPageBreak/>
+        <w:t xml:space="preserve">Gestión de </w:t>
+      </w:r>
+      <w:r>
+        <w:rPr>
+          <w:b/>
+          <w:sz w:val="24"/>
+          <w:szCs w:val="24"/>
+        </w:rPr>
+        <w:t>productos</w:t>
+      </w:r>
+      <w:r>
+        <w:rPr>
+          <w:sz w:val="24"/>
+          <w:szCs w:val="24"/>
+        </w:rPr>
+        <w:t>: En esta opción seguimos la misma filosofía que en el apartado de gestión de empleados. Podremos ver los productos y editarlos si tenemos habilitada la opción “¿Permitir edición?”:</w:t>
+      </w:r>
+    </w:p>
+    <w:p>
+      <w:pPr>
+        <w:rPr>
+          <w:sz w:val="24"/>
+          <w:szCs w:val="24"/>
+        </w:rPr>
+      </w:pPr>
+      <w:r>
+        <w:rPr>
+          <w:noProof/>
+          <w:lang w:eastAsia="es-ES"/>
+        </w:rPr>
+        <w:drawing>
+          <wp:inline distT="0" distB="0" distL="0" distR="0" wp14:anchorId="73EC244D" wp14:editId="282F859D">
+            <wp:extent cx="2679405" cy="1932603"/>
+            <wp:effectExtent l="0" t="0" r="6985" b="0"/>
+            <wp:docPr id="18" name="Imagen 18"/>
+            <wp:cNvGraphicFramePr>
+              <a:graphicFrameLocks xmlns:a="http://schemas.openxmlformats.org/drawingml/2006/main" noChangeAspect="1"/>
+            </wp:cNvGraphicFramePr>
+            <a:graphic xmlns:a="http://schemas.openxmlformats.org/drawingml/2006/main">
+              <a:graphicData uri="http://schemas.openxmlformats.org/drawingml/2006/picture">
+                <pic:pic xmlns:pic="http://schemas.openxmlformats.org/drawingml/2006/picture">
+                  <pic:nvPicPr>
+                    <pic:cNvPr id="1" name=""/>
+                    <pic:cNvPicPr/>
+                  </pic:nvPicPr>
+                  <pic:blipFill>
+                    <a:blip r:embed="rId32"/>
+                    <a:stretch>
+                      <a:fillRect/>
+                    </a:stretch>
+                  </pic:blipFill>
+                  <pic:spPr>
+                    <a:xfrm>
+                      <a:off x="0" y="0"/>
+                      <a:ext cx="2712125" cy="1956204"/>
+                    </a:xfrm>
+                    <a:prstGeom prst="rect">
+                      <a:avLst/>
+                    </a:prstGeom>
+                  </pic:spPr>
+                </pic:pic>
+              </a:graphicData>
+            </a:graphic>
+          </wp:inline>
+        </w:drawing>
+      </w:r>
+      <w:r>
+        <w:rPr>
+          <w:noProof/>
+          <w:lang w:eastAsia="es-ES"/>
+        </w:rPr>
+        <w:t xml:space="preserve"> </w:t>
+      </w:r>
+      <w:r>
+        <w:rPr>
+          <w:noProof/>
+          <w:lang w:eastAsia="es-ES"/>
+        </w:rPr>
+        <w:drawing>
+          <wp:inline distT="0" distB="0" distL="0" distR="0" wp14:anchorId="1ACCD546" wp14:editId="3D251E38">
+            <wp:extent cx="2658140" cy="1936862"/>
+            <wp:effectExtent l="0" t="0" r="8890" b="6350"/>
+            <wp:docPr id="19" name="Imagen 19"/>
+            <wp:cNvGraphicFramePr>
+              <a:graphicFrameLocks xmlns:a="http://schemas.openxmlformats.org/drawingml/2006/main" noChangeAspect="1"/>
+            </wp:cNvGraphicFramePr>
+            <a:graphic xmlns:a="http://schemas.openxmlformats.org/drawingml/2006/main">
+              <a:graphicData uri="http://schemas.openxmlformats.org/drawingml/2006/picture">
+                <pic:pic xmlns:pic="http://schemas.openxmlformats.org/drawingml/2006/picture">
+                  <pic:nvPicPr>
+                    <pic:cNvPr id="1" name=""/>
+                    <pic:cNvPicPr/>
+                  </pic:nvPicPr>
+                  <pic:blipFill>
+                    <a:blip r:embed="rId33"/>
+                    <a:stretch>
+                      <a:fillRect/>
+                    </a:stretch>
+                  </pic:blipFill>
+                  <pic:spPr>
+                    <a:xfrm>
+                      <a:off x="0" y="0"/>
+                      <a:ext cx="2714944" cy="1978252"/>
+                    </a:xfrm>
+                    <a:prstGeom prst="rect">
+                      <a:avLst/>
+                    </a:prstGeom>
+                  </pic:spPr>
+                </pic:pic>
+              </a:graphicData>
+            </a:graphic>
+          </wp:inline>
+        </w:drawing>
+      </w:r>
+    </w:p>
+    <w:p>
+      <w:pPr>
+        <w:rPr>
+          <w:sz w:val="24"/>
+          <w:szCs w:val="24"/>
+        </w:rPr>
+      </w:pPr>
+      <w:r>
+        <w:rPr>
+          <w:sz w:val="24"/>
+          <w:szCs w:val="24"/>
+        </w:rPr>
+        <w:t>Podremos insertar un nuevo producto en la base de datos pulsando el botón “Nuevo producto”:</w:t>
+      </w:r>
+    </w:p>
+    <w:p>
+      <w:pPr>
+        <w:jc w:val="center"/>
+        <w:rPr>
+          <w:sz w:val="24"/>
+          <w:szCs w:val="24"/>
+        </w:rPr>
+      </w:pPr>
+      <w:r>
+        <w:rPr>
+          <w:noProof/>
+          <w:lang w:eastAsia="es-ES"/>
+        </w:rPr>
+        <w:drawing>
+          <wp:inline distT="0" distB="0" distL="0" distR="0" wp14:anchorId="3C44C4D0" wp14:editId="34795973">
+            <wp:extent cx="4352722" cy="3180522"/>
+            <wp:effectExtent l="0" t="0" r="0" b="1270"/>
+            <wp:docPr id="20" name="Imagen 20"/>
+            <wp:cNvGraphicFramePr>
+              <a:graphicFrameLocks xmlns:a="http://schemas.openxmlformats.org/drawingml/2006/main" noChangeAspect="1"/>
+            </wp:cNvGraphicFramePr>
+            <a:graphic xmlns:a="http://schemas.openxmlformats.org/drawingml/2006/main">
+              <a:graphicData uri="http://schemas.openxmlformats.org/drawingml/2006/picture">
+                <pic:pic xmlns:pic="http://schemas.openxmlformats.org/drawingml/2006/picture">
+                  <pic:nvPicPr>
+                    <pic:cNvPr id="1" name=""/>
+                    <pic:cNvPicPr/>
+                  </pic:nvPicPr>
+                  <pic:blipFill>
+                    <a:blip r:embed="rId34"/>
+                    <a:stretch>
+                      <a:fillRect/>
+                    </a:stretch>
+                  </pic:blipFill>
+                  <pic:spPr>
+                    <a:xfrm>
+                      <a:off x="0" y="0"/>
+                      <a:ext cx="4411904" cy="3223766"/>
+                    </a:xfrm>
+                    <a:prstGeom prst="rect">
+                      <a:avLst/>
+                    </a:prstGeom>
+                  </pic:spPr>
+                </pic:pic>
+              </a:graphicData>
+            </a:graphic>
+          </wp:inline>
+        </w:drawing>
+      </w:r>
+    </w:p>
+    <w:p>
+      <w:pPr>
+        <w:rPr>
+          <w:b/>
+          <w:sz w:val="32"/>
+          <w:szCs w:val="32"/>
+        </w:rPr>
+      </w:pPr>
+    </w:p>
+    <w:p>
+      <w:pPr>
+        <w:rPr>
+          <w:b/>
+          <w:sz w:val="32"/>
+          <w:szCs w:val="32"/>
+        </w:rPr>
+      </w:pPr>
+    </w:p>
+    <w:p>
+      <w:pPr>
+        <w:rPr>
+          <w:b/>
+          <w:sz w:val="32"/>
+          <w:szCs w:val="32"/>
+        </w:rPr>
+      </w:pPr>
+    </w:p>
+    <w:p>
+      <w:pPr>
+        <w:rPr>
+          <w:b/>
+          <w:sz w:val="32"/>
+          <w:szCs w:val="32"/>
+        </w:rPr>
+      </w:pPr>
+    </w:p>
+    <w:p>
+      <w:pPr>
+        <w:rPr>
+          <w:b/>
+          <w:sz w:val="32"/>
+          <w:szCs w:val="32"/>
+        </w:rPr>
+      </w:pPr>
+    </w:p>
+    <w:p>
+      <w:pPr>
+        <w:rPr>
+          <w:b/>
+          <w:sz w:val="32"/>
+          <w:szCs w:val="32"/>
+        </w:rPr>
+      </w:pPr>
+    </w:p>
+    <w:p>
+      <w:pPr>
+        <w:rPr>
+          <w:sz w:val="24"/>
+          <w:szCs w:val="24"/>
+        </w:rPr>
+      </w:pPr>
+      <w:r>
+        <w:rPr>
+          <w:b/>
+          <w:sz w:val="32"/>
+          <w:szCs w:val="32"/>
+        </w:rPr>
+        <w:lastRenderedPageBreak/>
+        <w:t>7</w:t>
+      </w:r>
+      <w:r>
+        <w:rPr>
+          <w:b/>
+          <w:sz w:val="32"/>
+          <w:szCs w:val="32"/>
+        </w:rPr>
+        <w:t>.</w:t>
+      </w:r>
+      <w:r>
+        <w:rPr>
+          <w:b/>
+          <w:sz w:val="32"/>
+          <w:szCs w:val="32"/>
+        </w:rPr>
+        <w:t>CONCLUSIÓN</w:t>
+      </w:r>
+    </w:p>
+    <w:p>
+      <w:pPr>
+        <w:rPr>
+          <w:sz w:val="24"/>
+          <w:szCs w:val="24"/>
+        </w:rPr>
+      </w:pPr>
+      <w:r>
+        <w:rPr>
+          <w:sz w:val="24"/>
+          <w:szCs w:val="24"/>
+        </w:rPr>
+        <w:t xml:space="preserve">Tras realizar este trabajo hemos podido afianzar conceptos tanto de Java, como de </w:t>
+      </w:r>
+      <w:proofErr w:type="spellStart"/>
+      <w:r>
+        <w:rPr>
+          <w:sz w:val="24"/>
+          <w:szCs w:val="24"/>
+        </w:rPr>
+        <w:t>Hibernate</w:t>
+      </w:r>
+      <w:proofErr w:type="spellEnd"/>
+      <w:r>
+        <w:rPr>
+          <w:sz w:val="24"/>
+          <w:szCs w:val="24"/>
+        </w:rPr>
+        <w:t xml:space="preserve"> y Java Swing. Nos hemos dado cuenta de que hemos sido capaces de afrontar un gran reto como es combinar lo impartido en distintas asignaturas para realizar una aplicación.</w:t>
+      </w:r>
+    </w:p>
+    <w:p>
+      <w:pPr>
+        <w:rPr>
+          <w:sz w:val="24"/>
+          <w:szCs w:val="24"/>
+        </w:rPr>
+      </w:pPr>
+      <w:r>
+        <w:rPr>
+          <w:sz w:val="24"/>
+          <w:szCs w:val="24"/>
+        </w:rPr>
+        <w:t>Resulta satisfactorio ver un resultado final, y sobretodo, ver el progreso que hemos tenido como desarrolladores en el transcurso de sólo un año y medio que ha durado este ciclo formativo.</w:t>
+      </w:r>
+    </w:p>
+    <w:p>
+      <w:pPr>
+        <w:rPr>
+          <w:sz w:val="24"/>
+          <w:szCs w:val="24"/>
+        </w:rPr>
+      </w:pPr>
+    </w:p>
+    <w:p>
+      <w:pPr>
+        <w:jc w:val="both"/>
+        <w:rPr>
+          <w:b/>
+          <w:sz w:val="32"/>
+          <w:szCs w:val="32"/>
+        </w:rPr>
+      </w:pPr>
+      <w:r>
+        <w:rPr>
+          <w:b/>
+          <w:sz w:val="32"/>
+          <w:szCs w:val="32"/>
+        </w:rPr>
+        <w:t>8</w:t>
+      </w:r>
+      <w:r>
+        <w:rPr>
+          <w:b/>
+          <w:sz w:val="32"/>
+          <w:szCs w:val="32"/>
+        </w:rPr>
+        <w:t>.</w:t>
+      </w:r>
+      <w:r>
+        <w:rPr>
+          <w:b/>
+          <w:sz w:val="32"/>
+          <w:szCs w:val="32"/>
+        </w:rPr>
+        <w:t>BIBLIOGRAFÍA</w:t>
+      </w:r>
+    </w:p>
+    <w:p>
+      <w:pPr>
+        <w:rPr>
+          <w:sz w:val="24"/>
+          <w:szCs w:val="24"/>
+        </w:rPr>
+      </w:pPr>
+      <w:hyperlink r:id="rId35" w:history="1">
+        <w:r>
+          <w:rPr>
+            <w:rStyle w:val="Hipervnculo"/>
+            <w:sz w:val="24"/>
+            <w:szCs w:val="24"/>
+          </w:rPr>
+          <w:t>http://dalila.sip.ucm.es/~manuel/JSW1/Slides/Swing.pdf</w:t>
+        </w:r>
+      </w:hyperlink>
+    </w:p>
+    <w:p>
+      <w:pPr>
+        <w:rPr>
+          <w:sz w:val="24"/>
+          <w:szCs w:val="24"/>
+        </w:rPr>
+      </w:pPr>
+      <w:hyperlink r:id="rId36" w:history="1">
+        <w:r>
+          <w:rPr>
+            <w:rStyle w:val="Hipervnculo"/>
+            <w:sz w:val="24"/>
+            <w:szCs w:val="24"/>
+          </w:rPr>
+          <w:t>http://hibernate.org/</w:t>
+        </w:r>
+      </w:hyperlink>
+    </w:p>
+    <w:p>
+      <w:pPr>
+        <w:rPr>
+          <w:sz w:val="24"/>
+          <w:szCs w:val="24"/>
+        </w:rPr>
+      </w:pPr>
+      <w:hyperlink r:id="rId37" w:history="1">
+        <w:r>
+          <w:rPr>
+            <w:rStyle w:val="Hipervnculo"/>
+            <w:sz w:val="24"/>
+            <w:szCs w:val="24"/>
+          </w:rPr>
+          <w:t>https://git-scm.com/</w:t>
+        </w:r>
+      </w:hyperlink>
+    </w:p>
+    <w:p>
+      <w:pPr>
+        <w:rPr>
+          <w:sz w:val="24"/>
+          <w:szCs w:val="24"/>
+        </w:rPr>
+      </w:pPr>
+      <w:hyperlink r:id="rId38" w:history="1">
+        <w:r>
+          <w:rPr>
+            <w:rStyle w:val="Hipervnculo"/>
+            <w:sz w:val="24"/>
+            <w:szCs w:val="24"/>
+          </w:rPr>
+          <w:t>https://github.com/</w:t>
+        </w:r>
+      </w:hyperlink>
+    </w:p>
+    <w:p>
+      <w:pPr>
+        <w:rPr>
+          <w:sz w:val="24"/>
+          <w:szCs w:val="24"/>
+        </w:rPr>
+      </w:pPr>
+      <w:hyperlink r:id="rId39" w:history="1">
+        <w:r>
+          <w:rPr>
+            <w:rStyle w:val="Hipervnculo"/>
+            <w:sz w:val="24"/>
+            <w:szCs w:val="24"/>
+          </w:rPr>
+          <w:t>https://docs.jboss.org/hibernate/orm/3.3/reference/en/html/tutorial.html</w:t>
+        </w:r>
+      </w:hyperlink>
+    </w:p>
+    <w:p>
+      <w:pPr>
+        <w:rPr>
+          <w:sz w:val="24"/>
+          <w:szCs w:val="24"/>
+        </w:rPr>
+      </w:pPr>
     </w:p>
     <w:sectPr>
       <w:pgSz w:w="11906" w:h="16838"/>
@@ -4287,6 +5181,17 @@
       </w:tblBorders>
     </w:tblPr>
   </w:style>
+  <w:style w:type="character" w:styleId="Hipervnculo">
+    <w:name w:val="Hyperlink"/>
+    <w:basedOn w:val="Fuentedeprrafopredeter"/>
+    <w:uiPriority w:val="99"/>
+    <w:unhideWhenUsed/>
+    <w:rsid w:val="006F2777"/>
+    <w:rPr>
+      <w:color w:val="0563C1" w:themeColor="hyperlink"/>
+      <w:u w:val="single"/>
+    </w:rPr>
+  </w:style>
 </w:styles>
 </file>
 

</xml_diff>